<commit_message>
Corrected date format issue #5
</commit_message>
<xml_diff>
--- a/docassemble/MAgrievancecomplaint/data/templates/lt3grievancecomplaint.docx
+++ b/docassemble/MAgrievancecomplaint/data/templates/lt3grievancecomplaint.docx
@@ -9,19 +9,15 @@
         </w:tabs>
         <w:jc w:val="center"/>
         <w:rPr>
-          <w:rFonts w:ascii="Arial Narrow" w:hAnsi="Arial Narrow"/>
           <w:b/>
           <w:bCs/>
-          <w:sz w:val="28"/>
-          <w:szCs w:val="24"/>
-        </w:rPr>
-      </w:pPr>
-      <w:r>
-        <w:rPr>
-          <w:rFonts w:ascii="Arial Narrow" w:hAnsi="Arial Narrow"/>
+          <w:szCs w:val="24"/>
+        </w:rPr>
+      </w:pPr>
+      <w:r>
+        <w:rPr>
           <w:b/>
           <w:bCs/>
-          <w:sz w:val="28"/>
           <w:szCs w:val="24"/>
         </w:rPr>
         <w:t>Grievance Complaint</w:t>
@@ -33,10 +29,8 @@
           <w:tab w:val="left" w:pos="8640"/>
         </w:tabs>
         <w:rPr>
-          <w:rFonts w:ascii="Arial Narrow" w:hAnsi="Arial Narrow"/>
           <w:b/>
           <w:bCs/>
-          <w:sz w:val="28"/>
           <w:szCs w:val="24"/>
         </w:rPr>
       </w:pPr>
@@ -47,63 +41,57 @@
           <w:tab w:val="left" w:pos="8640"/>
         </w:tabs>
         <w:rPr>
-          <w:rFonts w:ascii="Arial Narrow" w:hAnsi="Arial Narrow"/>
-          <w:sz w:val="28"/>
           <w:szCs w:val="24"/>
           <w:u w:val="single"/>
         </w:rPr>
       </w:pPr>
       <w:r>
         <w:rPr>
-          <w:rFonts w:ascii="Arial Narrow" w:hAnsi="Arial Narrow"/>
           <w:b/>
           <w:bCs/>
           <w:smallCaps/>
-          <w:sz w:val="28"/>
           <w:szCs w:val="24"/>
         </w:rPr>
         <w:t>name</w:t>
       </w:r>
       <w:r>
         <w:rPr>
-          <w:rFonts w:ascii="Arial Narrow" w:hAnsi="Arial Narrow"/>
           <w:b/>
           <w:bCs/>
-          <w:sz w:val="28"/>
           <w:szCs w:val="24"/>
         </w:rPr>
         <w:t>:</w:t>
       </w:r>
       <w:r>
         <w:rPr>
-          <w:rFonts w:ascii="Arial Narrow" w:hAnsi="Arial Narrow"/>
           <w:b/>
           <w:bCs/>
-          <w:sz w:val="28"/>
           <w:szCs w:val="24"/>
         </w:rPr>
         <w:t xml:space="preserve"> </w:t>
       </w:r>
-      <w:r>
-        <w:rPr>
-          <w:rFonts w:ascii="Arial Narrow" w:hAnsi="Arial Narrow"/>
-          <w:sz w:val="28"/>
+      <w:proofErr w:type="gramStart"/>
+      <w:r>
+        <w:rPr>
           <w:szCs w:val="24"/>
         </w:rPr>
         <w:t xml:space="preserve">{{ </w:t>
       </w:r>
       <w:r>
         <w:rPr>
-          <w:rFonts w:ascii="Arial Narrow" w:hAnsi="Arial Narrow"/>
-          <w:sz w:val="28"/>
-          <w:szCs w:val="24"/>
-        </w:rPr>
-        <w:t>users[0]</w:t>
-      </w:r>
-      <w:r>
-        <w:rPr>
-          <w:rFonts w:ascii="Arial Narrow" w:hAnsi="Arial Narrow"/>
-          <w:sz w:val="28"/>
+          <w:szCs w:val="24"/>
+        </w:rPr>
+        <w:t>users</w:t>
+      </w:r>
+      <w:proofErr w:type="gramEnd"/>
+      <w:r>
+        <w:rPr>
+          <w:szCs w:val="24"/>
+        </w:rPr>
+        <w:t>[0]</w:t>
+      </w:r>
+      <w:r>
+        <w:rPr>
           <w:szCs w:val="24"/>
         </w:rPr>
         <w:t>.</w:t>
@@ -111,8 +99,6 @@
       <w:proofErr w:type="spellStart"/>
       <w:r>
         <w:rPr>
-          <w:rFonts w:ascii="Arial Narrow" w:hAnsi="Arial Narrow"/>
-          <w:sz w:val="28"/>
           <w:szCs w:val="24"/>
         </w:rPr>
         <w:t>name.full</w:t>
@@ -120,16 +106,12 @@
       <w:proofErr w:type="spellEnd"/>
       <w:r>
         <w:rPr>
-          <w:rFonts w:ascii="Arial Narrow" w:hAnsi="Arial Narrow"/>
-          <w:sz w:val="28"/>
           <w:szCs w:val="24"/>
         </w:rPr>
         <w:t>()</w:t>
       </w:r>
       <w:r>
         <w:rPr>
-          <w:rFonts w:ascii="Arial Narrow" w:hAnsi="Arial Narrow"/>
-          <w:sz w:val="28"/>
           <w:szCs w:val="24"/>
         </w:rPr>
         <w:t xml:space="preserve"> }}</w:t>
@@ -141,15 +123,11 @@
           <w:tab w:val="left" w:pos="8640"/>
         </w:tabs>
         <w:rPr>
-          <w:rFonts w:ascii="Arial Narrow" w:hAnsi="Arial Narrow"/>
-          <w:sz w:val="20"/>
-          <w:szCs w:val="24"/>
-        </w:rPr>
-      </w:pPr>
-      <w:r>
-        <w:rPr>
-          <w:rFonts w:ascii="Arial Narrow" w:hAnsi="Arial Narrow"/>
-          <w:sz w:val="20"/>
+          <w:szCs w:val="24"/>
+        </w:rPr>
+      </w:pPr>
+      <w:r>
+        <w:rPr>
           <w:szCs w:val="24"/>
         </w:rPr>
         <w:t xml:space="preserve">                                                                               </w:t>
@@ -161,8 +139,6 @@
           <w:tab w:val="left" w:pos="8640"/>
         </w:tabs>
         <w:rPr>
-          <w:rFonts w:ascii="Arial Narrow" w:hAnsi="Arial Narrow"/>
-          <w:sz w:val="20"/>
           <w:szCs w:val="24"/>
         </w:rPr>
       </w:pPr>
@@ -173,79 +149,69 @@
           <w:tab w:val="left" w:pos="8640"/>
         </w:tabs>
         <w:rPr>
-          <w:rFonts w:ascii="Arial Narrow" w:hAnsi="Arial Narrow"/>
           <w:bCs/>
-          <w:sz w:val="28"/>
           <w:szCs w:val="24"/>
           <w:u w:val="single"/>
         </w:rPr>
       </w:pPr>
       <w:r>
         <w:rPr>
-          <w:rFonts w:ascii="Arial Narrow" w:hAnsi="Arial Narrow"/>
           <w:b/>
           <w:bCs/>
           <w:smallCaps/>
-          <w:sz w:val="28"/>
           <w:szCs w:val="24"/>
         </w:rPr>
         <w:t>address</w:t>
       </w:r>
       <w:r>
         <w:rPr>
-          <w:rFonts w:ascii="Arial Narrow" w:hAnsi="Arial Narrow"/>
           <w:b/>
           <w:bCs/>
-          <w:sz w:val="28"/>
           <w:szCs w:val="24"/>
         </w:rPr>
         <w:t xml:space="preserve">: </w:t>
       </w:r>
-      <w:r>
-        <w:rPr>
-          <w:rFonts w:ascii="Arial Narrow" w:hAnsi="Arial Narrow"/>
-          <w:sz w:val="28"/>
+      <w:proofErr w:type="gramStart"/>
+      <w:r>
+        <w:rPr>
           <w:szCs w:val="24"/>
         </w:rPr>
         <w:t xml:space="preserve">{{ </w:t>
       </w:r>
       <w:r>
         <w:rPr>
-          <w:rFonts w:ascii="Arial Narrow" w:hAnsi="Arial Narrow"/>
-          <w:sz w:val="28"/>
-          <w:szCs w:val="24"/>
-        </w:rPr>
-        <w:t>users[0].</w:t>
+          <w:szCs w:val="24"/>
+        </w:rPr>
+        <w:t>users</w:t>
+      </w:r>
+      <w:proofErr w:type="gramEnd"/>
+      <w:r>
+        <w:rPr>
+          <w:szCs w:val="24"/>
+        </w:rPr>
+        <w:t>[0].</w:t>
       </w:r>
       <w:proofErr w:type="spellStart"/>
       <w:r>
         <w:rPr>
-          <w:rFonts w:ascii="Arial Narrow" w:hAnsi="Arial Narrow"/>
-          <w:sz w:val="28"/>
           <w:szCs w:val="24"/>
         </w:rPr>
         <w:t>address</w:t>
       </w:r>
       <w:r>
         <w:rPr>
-          <w:rFonts w:ascii="Arial Narrow" w:hAnsi="Arial Narrow"/>
-          <w:sz w:val="28"/>
           <w:szCs w:val="24"/>
         </w:rPr>
         <w:t>.on_one</w:t>
       </w:r>
       <w:r>
         <w:rPr>
-          <w:rFonts w:ascii="Arial Narrow" w:hAnsi="Arial Narrow"/>
-          <w:sz w:val="28"/>
           <w:szCs w:val="24"/>
         </w:rPr>
         <w:t>_</w:t>
       </w:r>
       <w:r>
         <w:rPr>
-          <w:rFonts w:ascii="Arial Narrow" w:hAnsi="Arial Narrow"/>
-          <w:sz w:val="28"/>
           <w:szCs w:val="24"/>
         </w:rPr>
         <w:t>line</w:t>
@@ -253,16 +219,12 @@
       <w:proofErr w:type="spellEnd"/>
       <w:r>
         <w:rPr>
-          <w:rFonts w:ascii="Arial Narrow" w:hAnsi="Arial Narrow"/>
-          <w:sz w:val="28"/>
           <w:szCs w:val="24"/>
         </w:rPr>
         <w:t>()</w:t>
       </w:r>
       <w:r>
         <w:rPr>
-          <w:rFonts w:ascii="Arial Narrow" w:hAnsi="Arial Narrow"/>
-          <w:sz w:val="28"/>
           <w:szCs w:val="24"/>
         </w:rPr>
         <w:t xml:space="preserve"> }}</w:t>
@@ -274,15 +236,11 @@
           <w:tab w:val="left" w:pos="8640"/>
         </w:tabs>
         <w:rPr>
-          <w:rFonts w:ascii="Arial Narrow" w:hAnsi="Arial Narrow"/>
-          <w:sz w:val="20"/>
-          <w:szCs w:val="24"/>
-        </w:rPr>
-      </w:pPr>
-      <w:r>
-        <w:rPr>
-          <w:rFonts w:ascii="Arial Narrow" w:hAnsi="Arial Narrow"/>
-          <w:sz w:val="20"/>
+          <w:szCs w:val="24"/>
+        </w:rPr>
+      </w:pPr>
+      <w:r>
+        <w:rPr>
           <w:szCs w:val="24"/>
         </w:rPr>
         <w:t xml:space="preserve">                                                                         </w:t>
@@ -294,7 +252,6 @@
           <w:tab w:val="left" w:pos="8640"/>
         </w:tabs>
         <w:rPr>
-          <w:rFonts w:ascii="Arial Narrow" w:hAnsi="Arial Narrow"/>
           <w:szCs w:val="24"/>
         </w:rPr>
       </w:pPr>
@@ -305,67 +262,38 @@
           <w:tab w:val="left" w:pos="8640"/>
         </w:tabs>
         <w:rPr>
-          <w:rFonts w:ascii="Arial Narrow" w:hAnsi="Arial Narrow"/>
-          <w:b/>
-          <w:bCs/>
-          <w:sz w:val="28"/>
-          <w:szCs w:val="24"/>
-          <w:u w:val="single"/>
-        </w:rPr>
-      </w:pPr>
-      <w:r>
-        <w:rPr>
-          <w:rFonts w:ascii="Arial Narrow" w:hAnsi="Arial Narrow"/>
+          <w:szCs w:val="24"/>
+        </w:rPr>
+      </w:pPr>
+      <w:r>
+        <w:rPr>
           <w:b/>
           <w:bCs/>
           <w:smallCaps/>
-          <w:sz w:val="28"/>
           <w:szCs w:val="24"/>
         </w:rPr>
         <w:t>complaint</w:t>
       </w:r>
       <w:r>
         <w:rPr>
-          <w:rFonts w:ascii="Arial Narrow" w:hAnsi="Arial Narrow"/>
           <w:b/>
           <w:bCs/>
-          <w:sz w:val="28"/>
           <w:szCs w:val="24"/>
         </w:rPr>
         <w:t xml:space="preserve">: </w:t>
       </w:r>
       <w:r>
+        <w:rPr>
+          <w:szCs w:val="24"/>
+        </w:rPr>
         <w:t>Include</w:t>
       </w:r>
       <w:r>
+        <w:rPr>
+          <w:szCs w:val="24"/>
+        </w:rPr>
         <w:t xml:space="preserve"> all the facts that relate to your complaint. Attach additional sheets if necessary. </w:t>
       </w:r>
-      <w:r>
-        <w:rPr>
-          <w:rFonts w:ascii="Arial Narrow" w:hAnsi="Arial Narrow"/>
-          <w:sz w:val="28"/>
-          <w:szCs w:val="24"/>
-        </w:rPr>
-        <w:t xml:space="preserve">{{ </w:t>
-      </w:r>
-      <w:proofErr w:type="spellStart"/>
-      <w:r>
-        <w:rPr>
-          <w:rFonts w:ascii="Arial Narrow" w:hAnsi="Arial Narrow"/>
-          <w:sz w:val="28"/>
-          <w:szCs w:val="24"/>
-        </w:rPr>
-        <w:t>complaint_facts</w:t>
-      </w:r>
-      <w:proofErr w:type="spellEnd"/>
-      <w:r>
-        <w:rPr>
-          <w:rFonts w:ascii="Arial Narrow" w:hAnsi="Arial Narrow"/>
-          <w:sz w:val="28"/>
-          <w:szCs w:val="24"/>
-        </w:rPr>
-        <w:t xml:space="preserve"> }}</w:t>
-      </w:r>
     </w:p>
     <w:p>
       <w:pPr>
@@ -373,14 +301,50 @@
           <w:tab w:val="left" w:pos="8640"/>
         </w:tabs>
         <w:rPr>
-          <w:rFonts w:ascii="Arial Narrow" w:hAnsi="Arial Narrow"/>
+          <w:szCs w:val="24"/>
+        </w:rPr>
+      </w:pPr>
+    </w:p>
+    <w:p>
+      <w:pPr>
+        <w:tabs>
+          <w:tab w:val="left" w:pos="8640"/>
+        </w:tabs>
+        <w:rPr>
           <w:b/>
           <w:bCs/>
-          <w:sz w:val="28"/>
           <w:szCs w:val="24"/>
           <w:u w:val="single"/>
         </w:rPr>
       </w:pPr>
+      <w:proofErr w:type="gramStart"/>
+      <w:r>
+        <w:rPr>
+          <w:szCs w:val="24"/>
+        </w:rPr>
+        <w:t xml:space="preserve">{{ </w:t>
+      </w:r>
+      <w:proofErr w:type="spellStart"/>
+      <w:r>
+        <w:rPr>
+          <w:szCs w:val="24"/>
+        </w:rPr>
+        <w:t>complaint</w:t>
+      </w:r>
+      <w:proofErr w:type="gramEnd"/>
+      <w:r>
+        <w:rPr>
+          <w:szCs w:val="24"/>
+        </w:rPr>
+        <w:t>_facts</w:t>
+      </w:r>
+      <w:proofErr w:type="spellEnd"/>
+      <w:r>
+        <w:rPr>
+          <w:szCs w:val="24"/>
+        </w:rPr>
+        <w:t xml:space="preserve"> }}</w:t>
+      </w:r>
     </w:p>
     <w:p>
       <w:pPr>
@@ -388,10 +352,8 @@
           <w:tab w:val="left" w:pos="8640"/>
         </w:tabs>
         <w:rPr>
-          <w:rFonts w:ascii="Arial Narrow" w:hAnsi="Arial Narrow"/>
           <w:b/>
           <w:bCs/>
-          <w:sz w:val="28"/>
           <w:szCs w:val="24"/>
           <w:u w:val="single"/>
         </w:rPr>
@@ -403,103 +365,12 @@
           <w:tab w:val="left" w:pos="8640"/>
         </w:tabs>
         <w:rPr>
-          <w:szCs w:val="24"/>
-          <w:u w:val="single"/>
-        </w:rPr>
-      </w:pPr>
-    </w:p>
-    <w:p>
-      <w:pPr>
-        <w:tabs>
-          <w:tab w:val="left" w:pos="8640"/>
-        </w:tabs>
-        <w:rPr>
-          <w:szCs w:val="24"/>
-          <w:u w:val="single"/>
-        </w:rPr>
-      </w:pPr>
-    </w:p>
-    <w:p>
-      <w:pPr>
-        <w:rPr>
-          <w:rFonts w:ascii="Arial Narrow" w:hAnsi="Arial Narrow"/>
-          <w:sz w:val="20"/>
-          <w:szCs w:val="24"/>
-        </w:rPr>
-      </w:pPr>
-      <w:r>
-        <w:t>W</w:t>
-      </w:r>
-      <w:r>
-        <w:t>hat action you would like the Authority to</w:t>
-      </w:r>
-      <w:r>
-        <w:t xml:space="preserve"> take to resolve your complaint?</w:t>
-      </w:r>
-      <w:r>
-        <w:t xml:space="preserve"> </w:t>
-      </w:r>
-      <w:r>
-        <w:t>B</w:t>
-      </w:r>
-      <w:r>
-        <w:t xml:space="preserve">e as specific as </w:t>
-      </w:r>
-      <w:r>
-        <w:t>you can</w:t>
-      </w:r>
-      <w:r>
-        <w:t xml:space="preserve">. </w:t>
-      </w:r>
-    </w:p>
-    <w:p>
-      <w:pPr>
-        <w:tabs>
-          <w:tab w:val="left" w:pos="8640"/>
-        </w:tabs>
-        <w:rPr>
-          <w:rFonts w:ascii="Arial Narrow" w:hAnsi="Arial Narrow"/>
           <w:b/>
           <w:bCs/>
-          <w:sz w:val="28"/>
           <w:szCs w:val="24"/>
           <w:u w:val="single"/>
         </w:rPr>
       </w:pPr>
-      <w:r>
-        <w:rPr>
-          <w:rFonts w:ascii="Arial Narrow" w:hAnsi="Arial Narrow"/>
-          <w:sz w:val="28"/>
-          <w:szCs w:val="24"/>
-        </w:rPr>
-        <w:t xml:space="preserve">{{ </w:t>
-      </w:r>
-      <w:proofErr w:type="spellStart"/>
-      <w:r>
-        <w:rPr>
-          <w:rFonts w:ascii="Arial Narrow" w:hAnsi="Arial Narrow"/>
-          <w:sz w:val="28"/>
-          <w:szCs w:val="24"/>
-        </w:rPr>
-        <w:t>action</w:t>
-      </w:r>
-      <w:r>
-        <w:rPr>
-          <w:rFonts w:ascii="Arial Narrow" w:hAnsi="Arial Narrow"/>
-          <w:sz w:val="28"/>
-          <w:szCs w:val="24"/>
-        </w:rPr>
-        <w:t>_requested</w:t>
-      </w:r>
-      <w:proofErr w:type="spellEnd"/>
-      <w:r>
-        <w:rPr>
-          <w:rFonts w:ascii="Arial Narrow" w:hAnsi="Arial Narrow"/>
-          <w:sz w:val="28"/>
-          <w:szCs w:val="24"/>
-        </w:rPr>
-        <w:t xml:space="preserve"> }}</w:t>
-      </w:r>
     </w:p>
     <w:p>
       <w:pPr>
@@ -507,14 +378,82 @@
           <w:tab w:val="left" w:pos="8640"/>
         </w:tabs>
         <w:rPr>
-          <w:rFonts w:ascii="Arial Narrow" w:hAnsi="Arial Narrow"/>
+          <w:szCs w:val="24"/>
+          <w:u w:val="single"/>
+        </w:rPr>
+      </w:pPr>
+    </w:p>
+    <w:p>
+      <w:pPr>
+        <w:tabs>
+          <w:tab w:val="left" w:pos="8640"/>
+        </w:tabs>
+        <w:rPr>
+          <w:szCs w:val="24"/>
+          <w:u w:val="single"/>
+        </w:rPr>
+      </w:pPr>
+    </w:p>
+    <w:p>
+      <w:pPr>
+        <w:rPr>
+          <w:szCs w:val="24"/>
+        </w:rPr>
+      </w:pPr>
+      <w:r>
+        <w:rPr>
+          <w:szCs w:val="24"/>
+        </w:rPr>
+        <w:t>Please write down what action you would like the Authority to take to resolve your complaint. Please be as specific as possible.</w:t>
+      </w:r>
+    </w:p>
+    <w:p>
+      <w:pPr>
+        <w:rPr>
+          <w:szCs w:val="24"/>
+        </w:rPr>
+      </w:pPr>
+    </w:p>
+    <w:p>
+      <w:pPr>
+        <w:tabs>
+          <w:tab w:val="left" w:pos="8640"/>
+        </w:tabs>
+        <w:rPr>
           <w:b/>
           <w:bCs/>
-          <w:sz w:val="28"/>
           <w:szCs w:val="24"/>
           <w:u w:val="single"/>
         </w:rPr>
       </w:pPr>
+      <w:proofErr w:type="gramStart"/>
+      <w:r>
+        <w:rPr>
+          <w:szCs w:val="24"/>
+        </w:rPr>
+        <w:t xml:space="preserve">{{ </w:t>
+      </w:r>
+      <w:proofErr w:type="spellStart"/>
+      <w:r>
+        <w:rPr>
+          <w:szCs w:val="24"/>
+        </w:rPr>
+        <w:t>action</w:t>
+      </w:r>
+      <w:proofErr w:type="gramEnd"/>
+      <w:r>
+        <w:rPr>
+          <w:szCs w:val="24"/>
+        </w:rPr>
+        <w:t>_requested</w:t>
+      </w:r>
+      <w:proofErr w:type="spellEnd"/>
+      <w:r>
+        <w:rPr>
+          <w:szCs w:val="24"/>
+        </w:rPr>
+        <w:t xml:space="preserve"> }}</w:t>
+      </w:r>
     </w:p>
     <w:p>
       <w:pPr>
@@ -522,94 +461,131 @@
           <w:tab w:val="left" w:pos="8640"/>
         </w:tabs>
         <w:rPr>
-          <w:rFonts w:ascii="Arial Narrow" w:hAnsi="Arial Narrow"/>
-          <w:sz w:val="20"/>
-          <w:szCs w:val="24"/>
-        </w:rPr>
-      </w:pPr>
-    </w:p>
-    <w:p>
-      <w:pPr>
-        <w:tabs>
-          <w:tab w:val="left" w:pos="8640"/>
-        </w:tabs>
-        <w:rPr>
-          <w:rFonts w:ascii="Arial Narrow" w:hAnsi="Arial Narrow"/>
-          <w:sz w:val="20"/>
-          <w:szCs w:val="24"/>
-        </w:rPr>
-      </w:pPr>
-    </w:p>
-    <w:p>
-      <w:pPr>
-        <w:tabs>
-          <w:tab w:val="left" w:pos="8640"/>
-        </w:tabs>
-        <w:rPr>
-          <w:rFonts w:ascii="Arial Narrow" w:hAnsi="Arial Narrow"/>
           <w:b/>
           <w:bCs/>
-          <w:sz w:val="28"/>
           <w:szCs w:val="24"/>
           <w:u w:val="single"/>
         </w:rPr>
       </w:pPr>
-      <w:r>
-        <w:rPr>
-          <w:rFonts w:ascii="Arial Narrow" w:hAnsi="Arial Narrow"/>
-          <w:sz w:val="28"/>
-          <w:szCs w:val="24"/>
-        </w:rPr>
-        <w:t xml:space="preserve">{{ </w:t>
-      </w:r>
-      <w:r>
-        <w:rPr>
-          <w:rFonts w:ascii="Arial Narrow" w:hAnsi="Arial Narrow"/>
-          <w:sz w:val="28"/>
-          <w:szCs w:val="24"/>
-        </w:rPr>
-        <w:t>users[0].signature</w:t>
-      </w:r>
-      <w:r>
-        <w:rPr>
-          <w:rFonts w:ascii="Arial Narrow" w:hAnsi="Arial Narrow"/>
-          <w:sz w:val="28"/>
-          <w:szCs w:val="24"/>
-        </w:rPr>
-        <w:t>}}</w:t>
-      </w:r>
-      <w:r>
-        <w:rPr>
-          <w:rFonts w:ascii="Arial Narrow" w:hAnsi="Arial Narrow"/>
+    </w:p>
+    <w:p>
+      <w:pPr>
+        <w:tabs>
+          <w:tab w:val="left" w:pos="8640"/>
+        </w:tabs>
+        <w:rPr>
+          <w:szCs w:val="24"/>
+        </w:rPr>
+      </w:pPr>
+    </w:p>
+    <w:p>
+      <w:pPr>
+        <w:tabs>
+          <w:tab w:val="left" w:pos="8640"/>
+        </w:tabs>
+        <w:rPr>
+          <w:szCs w:val="24"/>
+        </w:rPr>
+      </w:pPr>
+    </w:p>
+    <w:p>
+      <w:pPr>
+        <w:tabs>
+          <w:tab w:val="left" w:pos="8640"/>
+        </w:tabs>
+        <w:rPr>
           <w:b/>
           <w:bCs/>
-          <w:sz w:val="28"/>
-          <w:szCs w:val="24"/>
-        </w:rPr>
-        <w:t xml:space="preserve">                           </w:t>
-      </w:r>
-      <w:r>
-        <w:rPr>
-          <w:rFonts w:ascii="Arial Narrow" w:hAnsi="Arial Narrow"/>
+          <w:szCs w:val="24"/>
+          <w:u w:val="single"/>
+        </w:rPr>
+      </w:pPr>
+      <w:proofErr w:type="gramStart"/>
+      <w:r>
+        <w:rPr>
+          <w:szCs w:val="24"/>
+        </w:rPr>
+        <w:t xml:space="preserve">{{ </w:t>
+      </w:r>
+      <w:r>
+        <w:rPr>
+          <w:szCs w:val="24"/>
+        </w:rPr>
+        <w:t>users</w:t>
+      </w:r>
+      <w:proofErr w:type="gramEnd"/>
+      <w:r>
+        <w:rPr>
+          <w:szCs w:val="24"/>
+        </w:rPr>
+        <w:t>[0].signature</w:t>
+      </w:r>
+      <w:r>
+        <w:rPr>
+          <w:szCs w:val="24"/>
+        </w:rPr>
+        <w:t>()</w:t>
+      </w:r>
+      <w:r>
+        <w:rPr>
+          <w:szCs w:val="24"/>
+        </w:rPr>
+        <w:t xml:space="preserve"> </w:t>
+      </w:r>
+      <w:r>
+        <w:rPr>
+          <w:szCs w:val="24"/>
+        </w:rPr>
+        <w:t>}}</w:t>
+      </w:r>
+      <w:r>
+        <w:rPr>
           <w:b/>
           <w:bCs/>
-          <w:sz w:val="28"/>
-          <w:szCs w:val="24"/>
-        </w:rPr>
-        <w:t xml:space="preserve">                             </w:t>
-      </w:r>
-      <w:r>
-        <w:rPr>
-          <w:rFonts w:ascii="Arial Narrow" w:hAnsi="Arial Narrow"/>
-          <w:sz w:val="28"/>
+          <w:szCs w:val="24"/>
+        </w:rPr>
+        <w:t xml:space="preserve">                         </w:t>
+      </w:r>
+      <w:r>
+        <w:rPr>
+          <w:b/>
+          <w:bCs/>
+          <w:szCs w:val="24"/>
+        </w:rPr>
+        <w:t xml:space="preserve">         </w:t>
+      </w:r>
+      <w:r>
+        <w:rPr>
+          <w:b/>
+          <w:bCs/>
+          <w:szCs w:val="24"/>
+        </w:rPr>
+        <w:t xml:space="preserve">             </w:t>
+      </w:r>
+      <w:r>
+        <w:rPr>
+          <w:b/>
+          <w:bCs/>
+          <w:szCs w:val="24"/>
+        </w:rPr>
+        <w:t xml:space="preserve">                   </w:t>
+      </w:r>
+      <w:r>
+        <w:rPr>
+          <w:b/>
+          <w:bCs/>
+          <w:szCs w:val="24"/>
+        </w:rPr>
+        <w:t xml:space="preserve">                </w:t>
+      </w:r>
+      <w:r>
+        <w:rPr>
           <w:szCs w:val="24"/>
         </w:rPr>
         <w:t>{{</w:t>
       </w:r>
       <w:r>
         <w:rPr>
-          <w:rFonts w:ascii="Arial Narrow" w:hAnsi="Arial Narrow"/>
-          <w:sz w:val="28"/>
           <w:szCs w:val="24"/>
         </w:rPr>
         <w:t xml:space="preserve"> </w:t>
@@ -617,8 +593,6 @@
       <w:proofErr w:type="spellStart"/>
       <w:r>
         <w:rPr>
-          <w:rFonts w:ascii="Arial Narrow" w:hAnsi="Arial Narrow"/>
-          <w:sz w:val="28"/>
           <w:szCs w:val="24"/>
         </w:rPr>
         <w:t>signature_date</w:t>
@@ -626,28 +600,74 @@
       <w:proofErr w:type="spellEnd"/>
       <w:r>
         <w:rPr>
-          <w:rFonts w:ascii="Arial Narrow" w:hAnsi="Arial Narrow"/>
-          <w:sz w:val="28"/>
           <w:szCs w:val="24"/>
         </w:rPr>
         <w:t xml:space="preserve"> }}</w:t>
       </w:r>
     </w:p>
     <w:p>
-      <w:r>
-        <w:t>(Signature of Complaining Tenant)                                        (Date)</w:t>
-      </w:r>
-      <w:r>
+      <w:pPr>
+        <w:rPr>
+          <w:szCs w:val="24"/>
+        </w:rPr>
+      </w:pPr>
+      <w:r>
+        <w:rPr>
+          <w:szCs w:val="24"/>
+        </w:rPr>
+        <w:t>(Signature of Complaining Tenant)                                     (Date)</w:t>
+      </w:r>
+      <w:r>
+        <w:rPr>
+          <w:szCs w:val="24"/>
+        </w:rPr>
         <w:tab/>
       </w:r>
     </w:p>
-    <w:p/>
-    <w:p/>
-    <w:p>
-      <w:r>
-        <w:t>This complaint form was part of the Department of Housing and Community Development’s model grievance procedure, issued on July 3, 2000 in Public Housing Notice 2000-3.</w:t>
-      </w:r>
-      <w:r>
+    <w:p>
+      <w:pPr>
+        <w:rPr>
+          <w:szCs w:val="24"/>
+        </w:rPr>
+      </w:pPr>
+    </w:p>
+    <w:p>
+      <w:pPr>
+        <w:rPr>
+          <w:szCs w:val="24"/>
+        </w:rPr>
+      </w:pPr>
+    </w:p>
+    <w:p>
+      <w:pPr>
+        <w:rPr>
+          <w:szCs w:val="24"/>
+        </w:rPr>
+      </w:pPr>
+      <w:r>
+        <w:rPr>
+          <w:szCs w:val="24"/>
+        </w:rPr>
+        <w:t xml:space="preserve">This complaint form was part of the Department of Housing and Community Development’s model grievance procedure, issued on July 3, </w:t>
+      </w:r>
+      <w:proofErr w:type="gramStart"/>
+      <w:r>
+        <w:rPr>
+          <w:szCs w:val="24"/>
+        </w:rPr>
+        <w:t>2000</w:t>
+      </w:r>
+      <w:proofErr w:type="gramEnd"/>
+      <w:r>
+        <w:rPr>
+          <w:szCs w:val="24"/>
+        </w:rPr>
+        <w:t xml:space="preserve"> in Public Housing Notice 2000-3.</w:t>
+      </w:r>
+      <w:r>
+        <w:rPr>
+          <w:szCs w:val="24"/>
+        </w:rPr>
         <w:tab/>
         <w:t xml:space="preserve"> </w:t>
       </w:r>

</xml_diff>